<commit_message>
details made in tabular form
</commit_message>
<xml_diff>
--- a/Engineering/Requirements Development and Management/TMPL_CHGREQ.docx
+++ b/Engineering/Requirements Development and Management/TMPL_CHGREQ.docx
@@ -1,6 +1,6 @@
 
 <file path=word/document.xml><?xml version="1.0" encoding="utf-8"?>
-<w:document xmlns:ve="http://schemas.openxmlformats.org/markup-compatibility/2006" xmlns:o="urn:schemas-microsoft-com:office:office" xmlns:r="http://schemas.openxmlformats.org/officeDocument/2006/relationships" xmlns:m="http://schemas.openxmlformats.org/officeDocument/2006/math" xmlns:v="urn:schemas-microsoft-com:vml" xmlns:wp="http://schemas.openxmlformats.org/drawingml/2006/wordprocessingDrawing" xmlns:w10="urn:schemas-microsoft-com:office:word" xmlns:w="http://schemas.openxmlformats.org/wordprocessingml/2006/main" xmlns:wne="http://schemas.microsoft.com/office/word/2006/wordml">
+<w:document xmlns:wpc="http://schemas.microsoft.com/office/word/2010/wordprocessingCanvas" xmlns:mc="http://schemas.openxmlformats.org/markup-compatibility/2006" xmlns:o="urn:schemas-microsoft-com:office:office" xmlns:r="http://schemas.openxmlformats.org/officeDocument/2006/relationships" xmlns:m="http://schemas.openxmlformats.org/officeDocument/2006/math" xmlns:v="urn:schemas-microsoft-com:vml" xmlns:wp14="http://schemas.microsoft.com/office/word/2010/wordprocessingDrawing" xmlns:wp="http://schemas.openxmlformats.org/drawingml/2006/wordprocessingDrawing" xmlns:w10="urn:schemas-microsoft-com:office:word" xmlns:w="http://schemas.openxmlformats.org/wordprocessingml/2006/main" xmlns:w14="http://schemas.microsoft.com/office/word/2010/wordml" xmlns:wpg="http://schemas.microsoft.com/office/word/2010/wordprocessingGroup" xmlns:wpi="http://schemas.microsoft.com/office/word/2010/wordprocessingInk" xmlns:wne="http://schemas.microsoft.com/office/word/2006/wordml" xmlns:wps="http://schemas.microsoft.com/office/word/2010/wordprocessingShape" mc:Ignorable="w14 wp14">
   <w:body>
     <w:p>
       <w:pPr>
@@ -113,114 +113,569 @@
       </w:r>
     </w:p>
     <w:p>
-      <w:r>
-        <w:t>Reason to Change</w:t>
-      </w:r>
-    </w:p>
+      <w:pPr>
+        <w:rPr>
+          <w:del w:id="0" w:author="Jalaj Mathur" w:date="2022-04-29T15:21:00Z"/>
+        </w:rPr>
+      </w:pPr>
+      <w:del w:id="1" w:author="Jalaj Mathur" w:date="2022-04-29T15:21:00Z">
+        <w:r>
+          <w:delText>Reason to Change</w:delText>
+        </w:r>
+      </w:del>
+    </w:p>
+    <w:p>
+      <w:pPr>
+        <w:rPr>
+          <w:del w:id="2" w:author="Jalaj Mathur" w:date="2022-04-29T15:21:00Z"/>
+        </w:rPr>
+      </w:pPr>
+    </w:p>
+    <w:p>
+      <w:pPr>
+        <w:rPr>
+          <w:del w:id="3" w:author="Jalaj Mathur" w:date="2022-04-29T15:21:00Z"/>
+        </w:rPr>
+      </w:pPr>
+    </w:p>
+    <w:p>
+      <w:pPr>
+        <w:rPr>
+          <w:del w:id="4" w:author="Jalaj Mathur" w:date="2022-04-29T15:21:00Z"/>
+        </w:rPr>
+      </w:pPr>
+    </w:p>
+    <w:p>
+      <w:pPr>
+        <w:rPr>
+          <w:del w:id="5" w:author="Jalaj Mathur" w:date="2022-04-29T15:21:00Z"/>
+        </w:rPr>
+      </w:pPr>
+      <w:del w:id="6" w:author="Jalaj Mathur" w:date="2022-04-29T15:21:00Z">
+        <w:r>
+          <w:rPr>
+            <w:noProof/>
+          </w:rPr>
+          <w:pict>
+            <v:shape id="_x0000_s1026" type="#_x0000_t32" style="position:absolute;margin-left:1.5pt;margin-top:5.2pt;width:459.75pt;height:.75pt;z-index:251658240" o:connectortype="straight"/>
+          </w:pict>
+        </w:r>
+      </w:del>
+    </w:p>
+    <w:p>
+      <w:pPr>
+        <w:rPr>
+          <w:del w:id="7" w:author="Jalaj Mathur" w:date="2022-04-29T15:21:00Z"/>
+        </w:rPr>
+      </w:pPr>
+      <w:del w:id="8" w:author="Jalaj Mathur" w:date="2022-04-29T15:21:00Z">
+        <w:r>
+          <w:delText>Change Required</w:delText>
+        </w:r>
+      </w:del>
+    </w:p>
+    <w:p>
+      <w:pPr>
+        <w:rPr>
+          <w:del w:id="9" w:author="Jalaj Mathur" w:date="2022-04-29T15:21:00Z"/>
+        </w:rPr>
+      </w:pPr>
+    </w:p>
+    <w:p>
+      <w:pPr>
+        <w:rPr>
+          <w:del w:id="10" w:author="Jalaj Mathur" w:date="2022-04-29T15:21:00Z"/>
+        </w:rPr>
+      </w:pPr>
+    </w:p>
+    <w:p>
+      <w:pPr>
+        <w:rPr>
+          <w:del w:id="11" w:author="Jalaj Mathur" w:date="2022-04-29T15:21:00Z"/>
+        </w:rPr>
+      </w:pPr>
+    </w:p>
+    <w:p>
+      <w:pPr>
+        <w:rPr>
+          <w:del w:id="12" w:author="Jalaj Mathur" w:date="2022-04-29T15:21:00Z"/>
+        </w:rPr>
+      </w:pPr>
+      <w:del w:id="13" w:author="Jalaj Mathur" w:date="2022-04-29T15:21:00Z">
+        <w:r>
+          <w:delText>Impact of the Change</w:delText>
+        </w:r>
+      </w:del>
+    </w:p>
+    <w:p>
+      <w:pPr>
+        <w:rPr>
+          <w:del w:id="14" w:author="Jalaj Mathur" w:date="2022-04-29T15:21:00Z"/>
+        </w:rPr>
+      </w:pPr>
+    </w:p>
+    <w:p>
+      <w:pPr>
+        <w:rPr>
+          <w:del w:id="15" w:author="Jalaj Mathur" w:date="2022-04-29T15:21:00Z"/>
+        </w:rPr>
+      </w:pPr>
+      <w:del w:id="16" w:author="Jalaj Mathur" w:date="2022-04-29T15:21:00Z">
+        <w:r>
+          <w:delText>Base-lined Artefacts affected</w:delText>
+        </w:r>
+      </w:del>
+    </w:p>
+    <w:p>
+      <w:pPr>
+        <w:rPr>
+          <w:del w:id="17" w:author="Jalaj Mathur" w:date="2022-04-29T15:21:00Z"/>
+        </w:rPr>
+      </w:pPr>
+    </w:p>
+    <w:p>
+      <w:pPr>
+        <w:rPr>
+          <w:del w:id="18" w:author="Jalaj Mathur" w:date="2022-04-29T15:21:00Z"/>
+        </w:rPr>
+      </w:pPr>
+    </w:p>
+    <w:p>
+      <w:pPr>
+        <w:rPr>
+          <w:ins w:id="19" w:author="Jalaj Mathur" w:date="2022-04-29T15:15:00Z"/>
+        </w:rPr>
+      </w:pPr>
+      <w:del w:id="20" w:author="Jalaj Mathur" w:date="2022-04-29T15:21:00Z">
+        <w:r>
+          <w:delText>Effect on schedule</w:delText>
+        </w:r>
+      </w:del>
+    </w:p>
+    <w:p>
+      <w:pPr>
+        <w:rPr>
+          <w:ins w:id="21" w:author="Jalaj Mathur" w:date="2022-04-29T15:15:00Z"/>
+        </w:rPr>
+      </w:pPr>
+    </w:p>
+    <w:tbl>
+      <w:tblPr>
+        <w:tblStyle w:val="TableGrid"/>
+        <w:tblW w:w="0" w:type="auto"/>
+        <w:tblLook w:val="04A0" w:firstRow="1" w:lastRow="0" w:firstColumn="1" w:lastColumn="0" w:noHBand="0" w:noVBand="1"/>
+      </w:tblPr>
+      <w:tblGrid>
+        <w:gridCol w:w="940"/>
+        <w:gridCol w:w="1066"/>
+        <w:gridCol w:w="934"/>
+        <w:gridCol w:w="934"/>
+        <w:gridCol w:w="1027"/>
+        <w:gridCol w:w="1029"/>
+        <w:gridCol w:w="954"/>
+        <w:gridCol w:w="1032"/>
+        <w:gridCol w:w="930"/>
+        <w:gridCol w:w="730"/>
+      </w:tblGrid>
+      <w:tr>
+        <w:trPr>
+          <w:ins w:id="22" w:author="Jalaj Mathur" w:date="2022-04-29T15:15:00Z"/>
+        </w:trPr>
+        <w:tc>
+          <w:tcPr>
+            <w:tcW w:w="957" w:type="dxa"/>
+          </w:tcPr>
+          <w:p>
+            <w:pPr>
+              <w:rPr>
+                <w:ins w:id="23" w:author="Jalaj Mathur" w:date="2022-04-29T15:15:00Z"/>
+              </w:rPr>
+            </w:pPr>
+            <w:ins w:id="24" w:author="Jalaj Mathur" w:date="2022-04-29T15:15:00Z">
+              <w:r>
+                <w:t>Existing Details</w:t>
+              </w:r>
+            </w:ins>
+          </w:p>
+        </w:tc>
+        <w:tc>
+          <w:tcPr>
+            <w:tcW w:w="957" w:type="dxa"/>
+          </w:tcPr>
+          <w:p>
+            <w:pPr>
+              <w:rPr>
+                <w:ins w:id="25" w:author="Jalaj Mathur" w:date="2022-04-29T15:15:00Z"/>
+              </w:rPr>
+            </w:pPr>
+            <w:ins w:id="26" w:author="Jalaj Mathur" w:date="2022-04-29T15:15:00Z">
+              <w:r>
+                <w:t>Proposed Details</w:t>
+              </w:r>
+            </w:ins>
+          </w:p>
+        </w:tc>
+        <w:tc>
+          <w:tcPr>
+            <w:tcW w:w="957" w:type="dxa"/>
+          </w:tcPr>
+          <w:p>
+            <w:pPr>
+              <w:rPr>
+                <w:ins w:id="27" w:author="Jalaj Mathur" w:date="2022-04-29T15:15:00Z"/>
+              </w:rPr>
+            </w:pPr>
+            <w:ins w:id="28" w:author="Jalaj Mathur" w:date="2022-04-29T15:15:00Z">
+              <w:r>
+                <w:t>Reason to Change</w:t>
+              </w:r>
+            </w:ins>
+          </w:p>
+        </w:tc>
+        <w:tc>
+          <w:tcPr>
+            <w:tcW w:w="957" w:type="dxa"/>
+          </w:tcPr>
+          <w:p>
+            <w:pPr>
+              <w:rPr>
+                <w:ins w:id="29" w:author="Jalaj Mathur" w:date="2022-04-29T15:15:00Z"/>
+              </w:rPr>
+            </w:pPr>
+            <w:ins w:id="30" w:author="Jalaj Mathur" w:date="2022-04-29T15:15:00Z">
+              <w:r>
+                <w:t>Impact of the Change</w:t>
+              </w:r>
+            </w:ins>
+          </w:p>
+        </w:tc>
+        <w:tc>
+          <w:tcPr>
+            <w:tcW w:w="958" w:type="dxa"/>
+          </w:tcPr>
+          <w:p>
+            <w:pPr>
+              <w:rPr>
+                <w:ins w:id="31" w:author="Jalaj Mathur" w:date="2022-04-29T15:15:00Z"/>
+              </w:rPr>
+            </w:pPr>
+            <w:ins w:id="32" w:author="Jalaj Mathur" w:date="2022-04-29T15:15:00Z">
+              <w:r>
+                <w:t>Effect on Schedule</w:t>
+              </w:r>
+            </w:ins>
+          </w:p>
+        </w:tc>
+        <w:tc>
+          <w:tcPr>
+            <w:tcW w:w="958" w:type="dxa"/>
+          </w:tcPr>
+          <w:p>
+            <w:pPr>
+              <w:rPr>
+                <w:ins w:id="33" w:author="Jalaj Mathur" w:date="2022-04-29T15:15:00Z"/>
+              </w:rPr>
+            </w:pPr>
+            <w:ins w:id="34" w:author="Jalaj Mathur" w:date="2022-04-29T15:15:00Z">
+              <w:r>
+                <w:t xml:space="preserve">Base-Lined </w:t>
+              </w:r>
+              <w:proofErr w:type="spellStart"/>
+              <w:r>
+                <w:t>Artefacts</w:t>
+              </w:r>
+              <w:proofErr w:type="spellEnd"/>
+              <w:r>
+                <w:t xml:space="preserve"> affected</w:t>
+              </w:r>
+            </w:ins>
+          </w:p>
+        </w:tc>
+        <w:tc>
+          <w:tcPr>
+            <w:tcW w:w="958" w:type="dxa"/>
+          </w:tcPr>
+          <w:p>
+            <w:pPr>
+              <w:rPr>
+                <w:ins w:id="35" w:author="Jalaj Mathur" w:date="2022-04-29T15:15:00Z"/>
+              </w:rPr>
+            </w:pPr>
+            <w:ins w:id="36" w:author="Jalaj Mathur" w:date="2022-04-29T15:17:00Z">
+              <w:r>
+                <w:t>Request By</w:t>
+              </w:r>
+            </w:ins>
+          </w:p>
+        </w:tc>
+        <w:tc>
+          <w:tcPr>
+            <w:tcW w:w="958" w:type="dxa"/>
+          </w:tcPr>
+          <w:p>
+            <w:pPr>
+              <w:rPr>
+                <w:ins w:id="37" w:author="Jalaj Mathur" w:date="2022-04-29T15:15:00Z"/>
+              </w:rPr>
+            </w:pPr>
+            <w:ins w:id="38" w:author="Jalaj Mathur" w:date="2022-04-29T15:18:00Z">
+              <w:r>
+                <w:t>Change accepted -Yes/NO</w:t>
+              </w:r>
+            </w:ins>
+          </w:p>
+        </w:tc>
+        <w:tc>
+          <w:tcPr>
+            <w:tcW w:w="958" w:type="dxa"/>
+          </w:tcPr>
+          <w:p>
+            <w:pPr>
+              <w:rPr>
+                <w:ins w:id="39" w:author="Jalaj Mathur" w:date="2022-04-29T15:15:00Z"/>
+              </w:rPr>
+            </w:pPr>
+            <w:ins w:id="40" w:author="Jalaj Mathur" w:date="2022-04-29T15:18:00Z">
+              <w:r>
+                <w:t>Reason to not accept</w:t>
+              </w:r>
+            </w:ins>
+          </w:p>
+        </w:tc>
+        <w:tc>
+          <w:tcPr>
+            <w:tcW w:w="958" w:type="dxa"/>
+          </w:tcPr>
+          <w:p>
+            <w:pPr>
+              <w:rPr>
+                <w:ins w:id="41" w:author="Jalaj Mathur" w:date="2022-04-29T15:15:00Z"/>
+              </w:rPr>
+            </w:pPr>
+          </w:p>
+        </w:tc>
+      </w:tr>
+      <w:tr>
+        <w:trPr>
+          <w:ins w:id="42" w:author="Jalaj Mathur" w:date="2022-04-29T15:15:00Z"/>
+        </w:trPr>
+        <w:tc>
+          <w:tcPr>
+            <w:tcW w:w="957" w:type="dxa"/>
+          </w:tcPr>
+          <w:p>
+            <w:pPr>
+              <w:rPr>
+                <w:ins w:id="43" w:author="Jalaj Mathur" w:date="2022-04-29T15:15:00Z"/>
+              </w:rPr>
+            </w:pPr>
+          </w:p>
+        </w:tc>
+        <w:tc>
+          <w:tcPr>
+            <w:tcW w:w="957" w:type="dxa"/>
+          </w:tcPr>
+          <w:p>
+            <w:pPr>
+              <w:rPr>
+                <w:ins w:id="44" w:author="Jalaj Mathur" w:date="2022-04-29T15:15:00Z"/>
+              </w:rPr>
+            </w:pPr>
+          </w:p>
+        </w:tc>
+        <w:tc>
+          <w:tcPr>
+            <w:tcW w:w="957" w:type="dxa"/>
+          </w:tcPr>
+          <w:p>
+            <w:pPr>
+              <w:rPr>
+                <w:ins w:id="45" w:author="Jalaj Mathur" w:date="2022-04-29T15:15:00Z"/>
+              </w:rPr>
+            </w:pPr>
+          </w:p>
+        </w:tc>
+        <w:tc>
+          <w:tcPr>
+            <w:tcW w:w="957" w:type="dxa"/>
+          </w:tcPr>
+          <w:p>
+            <w:pPr>
+              <w:rPr>
+                <w:ins w:id="46" w:author="Jalaj Mathur" w:date="2022-04-29T15:15:00Z"/>
+              </w:rPr>
+            </w:pPr>
+          </w:p>
+        </w:tc>
+        <w:tc>
+          <w:tcPr>
+            <w:tcW w:w="958" w:type="dxa"/>
+          </w:tcPr>
+          <w:p>
+            <w:pPr>
+              <w:rPr>
+                <w:ins w:id="47" w:author="Jalaj Mathur" w:date="2022-04-29T15:15:00Z"/>
+              </w:rPr>
+            </w:pPr>
+          </w:p>
+        </w:tc>
+        <w:tc>
+          <w:tcPr>
+            <w:tcW w:w="958" w:type="dxa"/>
+          </w:tcPr>
+          <w:p>
+            <w:pPr>
+              <w:rPr>
+                <w:ins w:id="48" w:author="Jalaj Mathur" w:date="2022-04-29T15:15:00Z"/>
+              </w:rPr>
+            </w:pPr>
+          </w:p>
+        </w:tc>
+        <w:tc>
+          <w:tcPr>
+            <w:tcW w:w="958" w:type="dxa"/>
+          </w:tcPr>
+          <w:p>
+            <w:pPr>
+              <w:rPr>
+                <w:ins w:id="49" w:author="Jalaj Mathur" w:date="2022-04-29T15:15:00Z"/>
+              </w:rPr>
+            </w:pPr>
+          </w:p>
+        </w:tc>
+        <w:tc>
+          <w:tcPr>
+            <w:tcW w:w="958" w:type="dxa"/>
+          </w:tcPr>
+          <w:p>
+            <w:pPr>
+              <w:rPr>
+                <w:ins w:id="50" w:author="Jalaj Mathur" w:date="2022-04-29T15:15:00Z"/>
+              </w:rPr>
+            </w:pPr>
+          </w:p>
+        </w:tc>
+        <w:tc>
+          <w:tcPr>
+            <w:tcW w:w="958" w:type="dxa"/>
+          </w:tcPr>
+          <w:p>
+            <w:pPr>
+              <w:rPr>
+                <w:ins w:id="51" w:author="Jalaj Mathur" w:date="2022-04-29T15:15:00Z"/>
+              </w:rPr>
+            </w:pPr>
+          </w:p>
+        </w:tc>
+        <w:tc>
+          <w:tcPr>
+            <w:tcW w:w="958" w:type="dxa"/>
+          </w:tcPr>
+          <w:p>
+            <w:pPr>
+              <w:rPr>
+                <w:ins w:id="52" w:author="Jalaj Mathur" w:date="2022-04-29T15:15:00Z"/>
+              </w:rPr>
+            </w:pPr>
+          </w:p>
+        </w:tc>
+      </w:tr>
+    </w:tbl>
     <w:p/>
     <w:p/>
+    <w:p>
+      <w:del w:id="53" w:author="Jalaj Mathur" w:date="2022-04-29T15:21:00Z">
+        <w:r>
+          <w:delText xml:space="preserve">Request By   - </w:delText>
+        </w:r>
+      </w:del>
+      <w:r>
+        <w:t xml:space="preserve">   </w:t>
+      </w:r>
+      <w:r>
+        <w:tab/>
+      </w:r>
+      <w:r>
+        <w:tab/>
+      </w:r>
+      <w:r>
+        <w:tab/>
+      </w:r>
+      <w:r>
+        <w:tab/>
+      </w:r>
+      <w:r>
+        <w:tab/>
+      </w:r>
+      <w:r>
+        <w:tab/>
+      </w:r>
+      <w:r>
+        <w:tab/>
+        <w:t>Project Manager</w:t>
+      </w:r>
+    </w:p>
+    <w:p>
+      <w:pPr>
+        <w:rPr>
+          <w:del w:id="54" w:author="Jalaj Mathur" w:date="2022-04-29T15:21:00Z"/>
+        </w:rPr>
+      </w:pPr>
+      <w:del w:id="55" w:author="Jalaj Mathur" w:date="2022-04-29T15:21:00Z">
+        <w:r>
+          <w:delText>Change accepted   - Yes / No</w:delText>
+        </w:r>
+        <w:r>
+          <w:delText xml:space="preserve"> - </w:delText>
+        </w:r>
+      </w:del>
+    </w:p>
+    <w:p>
+      <w:del w:id="56" w:author="Jalaj Mathur" w:date="2022-04-29T15:21:00Z">
+        <w:r>
+          <w:delText xml:space="preserve">Reason </w:delText>
+        </w:r>
+        <w:r>
+          <w:delText>to</w:delText>
+        </w:r>
+        <w:r>
+          <w:delText xml:space="preserve"> </w:delText>
+        </w:r>
+        <w:r>
+          <w:delText>not</w:delText>
+        </w:r>
+        <w:r>
+          <w:delText xml:space="preserve"> accept</w:delText>
+        </w:r>
+      </w:del>
+    </w:p>
     <w:p/>
     <w:p>
-      <w:r>
-        <w:rPr>
-          <w:noProof/>
-        </w:rPr>
-        <w:pict>
-          <v:shape id="_x0000_s1026" type="#_x0000_t32" style="position:absolute;margin-left:1.5pt;margin-top:5.2pt;width:459.75pt;height:.75pt;z-index:251658240" o:connectortype="straight"/>
-        </w:pict>
-      </w:r>
-    </w:p>
-    <w:p>
-      <w:r>
-        <w:t>Change Required</w:t>
-      </w:r>
+      <w:pPr>
+        <w:rPr>
+          <w:del w:id="57" w:author="Jalaj Mathur" w:date="2022-04-29T15:18:00Z"/>
+        </w:rPr>
+      </w:pPr>
+    </w:p>
+    <w:p>
+      <w:pPr>
+        <w:rPr>
+          <w:ins w:id="58" w:author="Jalaj Mathur" w:date="2022-04-29T15:11:00Z"/>
+        </w:rPr>
+      </w:pPr>
+      <w:del w:id="59" w:author="Jalaj Mathur" w:date="2022-04-29T15:22:00Z">
+        <w:r>
+          <w:delText>Schedule Change if applicable</w:delText>
+        </w:r>
+      </w:del>
+      <w:bookmarkStart w:id="60" w:name="_GoBack"/>
+      <w:bookmarkEnd w:id="60"/>
     </w:p>
     <w:p/>
     <w:p/>
-    <w:p/>
-    <w:p>
-      <w:r>
-        <w:t>Impact of the Change</w:t>
-      </w:r>
-    </w:p>
-    <w:p/>
-    <w:p>
-      <w:r>
-        <w:t>Base-lined Artefacts affected</w:t>
-      </w:r>
-    </w:p>
-    <w:p/>
-    <w:p/>
-    <w:p>
-      <w:r>
-        <w:t>Effect on schedule</w:t>
-      </w:r>
-    </w:p>
-    <w:p/>
-    <w:p>
-      <w:r>
-        <w:lastRenderedPageBreak/>
-        <w:t xml:space="preserve">Request By   -    </w:t>
-      </w:r>
-      <w:r>
-        <w:tab/>
-      </w:r>
-      <w:r>
-        <w:tab/>
-      </w:r>
-      <w:r>
-        <w:tab/>
-      </w:r>
-      <w:r>
-        <w:tab/>
-      </w:r>
-      <w:r>
-        <w:tab/>
-      </w:r>
-      <w:r>
-        <w:tab/>
-      </w:r>
-      <w:r>
-        <w:tab/>
-        <w:t>Project Manager</w:t>
-      </w:r>
-    </w:p>
-    <w:p>
-      <w:r>
-        <w:t>Change accepted   - Yes / No</w:t>
-      </w:r>
-      <w:r>
-        <w:t xml:space="preserve"> - </w:t>
-      </w:r>
-    </w:p>
-    <w:p>
-      <w:r>
-        <w:t xml:space="preserve">Reason </w:t>
-      </w:r>
-      <w:r>
-        <w:t>to</w:t>
-      </w:r>
-      <w:r>
-        <w:t xml:space="preserve"> </w:t>
-      </w:r>
-      <w:r>
-        <w:t>not</w:t>
-      </w:r>
-      <w:r>
-        <w:t xml:space="preserve"> accept</w:t>
-      </w:r>
-    </w:p>
-    <w:p/>
-    <w:p/>
-    <w:p>
-      <w:r>
-        <w:t>Schedule Change if applicable</w:t>
-      </w:r>
-    </w:p>
-    <w:p/>
     <w:sectPr>
-      <w:headerReference w:type="default" r:id="rId7"/>
-      <w:footerReference w:type="default" r:id="rId8"/>
+      <w:headerReference w:type="default" r:id="rId8"/>
+      <w:footerReference w:type="default" r:id="rId9"/>
       <w:pgSz w:w="12240" w:h="15840"/>
       <w:pgMar w:top="1440" w:right="1440" w:bottom="1440" w:left="1440" w:header="720" w:footer="720" w:gutter="0"/>
       <w:cols w:space="720"/>
@@ -231,7 +686,7 @@
 </file>
 
 <file path=word/endnotes.xml><?xml version="1.0" encoding="utf-8"?>
-<w:endnotes xmlns:ve="http://schemas.openxmlformats.org/markup-compatibility/2006" xmlns:o="urn:schemas-microsoft-com:office:office" xmlns:r="http://schemas.openxmlformats.org/officeDocument/2006/relationships" xmlns:m="http://schemas.openxmlformats.org/officeDocument/2006/math" xmlns:v="urn:schemas-microsoft-com:vml" xmlns:wp="http://schemas.openxmlformats.org/drawingml/2006/wordprocessingDrawing" xmlns:w10="urn:schemas-microsoft-com:office:word" xmlns:w="http://schemas.openxmlformats.org/wordprocessingml/2006/main" xmlns:wne="http://schemas.microsoft.com/office/word/2006/wordml">
+<w:endnotes xmlns:wpc="http://schemas.microsoft.com/office/word/2010/wordprocessingCanvas" xmlns:mc="http://schemas.openxmlformats.org/markup-compatibility/2006" xmlns:o="urn:schemas-microsoft-com:office:office" xmlns:r="http://schemas.openxmlformats.org/officeDocument/2006/relationships" xmlns:m="http://schemas.openxmlformats.org/officeDocument/2006/math" xmlns:v="urn:schemas-microsoft-com:vml" xmlns:wp14="http://schemas.microsoft.com/office/word/2010/wordprocessingDrawing" xmlns:wp="http://schemas.openxmlformats.org/drawingml/2006/wordprocessingDrawing" xmlns:w10="urn:schemas-microsoft-com:office:word" xmlns:w="http://schemas.openxmlformats.org/wordprocessingml/2006/main" xmlns:w14="http://schemas.microsoft.com/office/word/2010/wordml" xmlns:wpg="http://schemas.microsoft.com/office/word/2010/wordprocessingGroup" xmlns:wpi="http://schemas.microsoft.com/office/word/2010/wordprocessingInk" xmlns:wne="http://schemas.microsoft.com/office/word/2006/wordml" xmlns:wps="http://schemas.microsoft.com/office/word/2010/wordprocessingShape" mc:Ignorable="w14 wp14">
   <w:endnote w:type="separator" w:id="-1">
     <w:p>
       <w:pPr>
@@ -256,7 +711,7 @@
 </file>
 
 <file path=word/footer1.xml><?xml version="1.0" encoding="utf-8"?>
-<w:ftr xmlns:ve="http://schemas.openxmlformats.org/markup-compatibility/2006" xmlns:o="urn:schemas-microsoft-com:office:office" xmlns:r="http://schemas.openxmlformats.org/officeDocument/2006/relationships" xmlns:m="http://schemas.openxmlformats.org/officeDocument/2006/math" xmlns:v="urn:schemas-microsoft-com:vml" xmlns:wp="http://schemas.openxmlformats.org/drawingml/2006/wordprocessingDrawing" xmlns:w10="urn:schemas-microsoft-com:office:word" xmlns:w="http://schemas.openxmlformats.org/wordprocessingml/2006/main" xmlns:wne="http://schemas.microsoft.com/office/word/2006/wordml">
+<w:ftr xmlns:wpc="http://schemas.microsoft.com/office/word/2010/wordprocessingCanvas" xmlns:mc="http://schemas.openxmlformats.org/markup-compatibility/2006" xmlns:o="urn:schemas-microsoft-com:office:office" xmlns:r="http://schemas.openxmlformats.org/officeDocument/2006/relationships" xmlns:m="http://schemas.openxmlformats.org/officeDocument/2006/math" xmlns:v="urn:schemas-microsoft-com:vml" xmlns:wp14="http://schemas.microsoft.com/office/word/2010/wordprocessingDrawing" xmlns:wp="http://schemas.openxmlformats.org/drawingml/2006/wordprocessingDrawing" xmlns:w10="urn:schemas-microsoft-com:office:word" xmlns:w="http://schemas.openxmlformats.org/wordprocessingml/2006/main" xmlns:w14="http://schemas.microsoft.com/office/word/2010/wordml" xmlns:wpg="http://schemas.microsoft.com/office/word/2010/wordprocessingGroup" xmlns:wpi="http://schemas.microsoft.com/office/word/2010/wordprocessingInk" xmlns:wne="http://schemas.microsoft.com/office/word/2006/wordml" xmlns:wps="http://schemas.microsoft.com/office/word/2010/wordprocessingShape" mc:Ignorable="w14 wp14">
   <w:p>
     <w:pPr>
       <w:pStyle w:val="Header"/>
@@ -294,7 +749,7 @@
 </file>
 
 <file path=word/footnotes.xml><?xml version="1.0" encoding="utf-8"?>
-<w:footnotes xmlns:ve="http://schemas.openxmlformats.org/markup-compatibility/2006" xmlns:o="urn:schemas-microsoft-com:office:office" xmlns:r="http://schemas.openxmlformats.org/officeDocument/2006/relationships" xmlns:m="http://schemas.openxmlformats.org/officeDocument/2006/math" xmlns:v="urn:schemas-microsoft-com:vml" xmlns:wp="http://schemas.openxmlformats.org/drawingml/2006/wordprocessingDrawing" xmlns:w10="urn:schemas-microsoft-com:office:word" xmlns:w="http://schemas.openxmlformats.org/wordprocessingml/2006/main" xmlns:wne="http://schemas.microsoft.com/office/word/2006/wordml">
+<w:footnotes xmlns:wpc="http://schemas.microsoft.com/office/word/2010/wordprocessingCanvas" xmlns:mc="http://schemas.openxmlformats.org/markup-compatibility/2006" xmlns:o="urn:schemas-microsoft-com:office:office" xmlns:r="http://schemas.openxmlformats.org/officeDocument/2006/relationships" xmlns:m="http://schemas.openxmlformats.org/officeDocument/2006/math" xmlns:v="urn:schemas-microsoft-com:vml" xmlns:wp14="http://schemas.microsoft.com/office/word/2010/wordprocessingDrawing" xmlns:wp="http://schemas.openxmlformats.org/drawingml/2006/wordprocessingDrawing" xmlns:w10="urn:schemas-microsoft-com:office:word" xmlns:w="http://schemas.openxmlformats.org/wordprocessingml/2006/main" xmlns:w14="http://schemas.microsoft.com/office/word/2010/wordml" xmlns:wpg="http://schemas.microsoft.com/office/word/2010/wordprocessingGroup" xmlns:wpi="http://schemas.microsoft.com/office/word/2010/wordprocessingInk" xmlns:wne="http://schemas.microsoft.com/office/word/2006/wordml" xmlns:wps="http://schemas.microsoft.com/office/word/2010/wordprocessingShape" mc:Ignorable="w14 wp14">
   <w:footnote w:type="separator" w:id="-1">
     <w:p>
       <w:pPr>
@@ -319,7 +774,7 @@
 </file>
 
 <file path=word/header1.xml><?xml version="1.0" encoding="utf-8"?>
-<w:hdr xmlns:ve="http://schemas.openxmlformats.org/markup-compatibility/2006" xmlns:o="urn:schemas-microsoft-com:office:office" xmlns:r="http://schemas.openxmlformats.org/officeDocument/2006/relationships" xmlns:m="http://schemas.openxmlformats.org/officeDocument/2006/math" xmlns:v="urn:schemas-microsoft-com:vml" xmlns:wp="http://schemas.openxmlformats.org/drawingml/2006/wordprocessingDrawing" xmlns:w10="urn:schemas-microsoft-com:office:word" xmlns:w="http://schemas.openxmlformats.org/wordprocessingml/2006/main" xmlns:wne="http://schemas.microsoft.com/office/word/2006/wordml">
+<w:hdr xmlns:wpc="http://schemas.microsoft.com/office/word/2010/wordprocessingCanvas" xmlns:mc="http://schemas.openxmlformats.org/markup-compatibility/2006" xmlns:o="urn:schemas-microsoft-com:office:office" xmlns:r="http://schemas.openxmlformats.org/officeDocument/2006/relationships" xmlns:m="http://schemas.openxmlformats.org/officeDocument/2006/math" xmlns:v="urn:schemas-microsoft-com:vml" xmlns:wp14="http://schemas.microsoft.com/office/word/2010/wordprocessingDrawing" xmlns:wp="http://schemas.openxmlformats.org/drawingml/2006/wordprocessingDrawing" xmlns:w10="urn:schemas-microsoft-com:office:word" xmlns:w="http://schemas.openxmlformats.org/wordprocessingml/2006/main" xmlns:w14="http://schemas.microsoft.com/office/word/2010/wordml" xmlns:wpg="http://schemas.microsoft.com/office/word/2010/wordprocessingGroup" xmlns:wpi="http://schemas.microsoft.com/office/word/2010/wordprocessingInk" xmlns:wne="http://schemas.microsoft.com/office/word/2006/wordml" xmlns:wps="http://schemas.microsoft.com/office/word/2010/wordprocessingShape" mc:Ignorable="w14 wp14">
   <w:p>
     <w:pPr>
       <w:pStyle w:val="Header"/>
@@ -342,7 +797,7 @@
 </file>
 
 <file path=word/styles.xml><?xml version="1.0" encoding="utf-8"?>
-<w:styles xmlns:r="http://schemas.openxmlformats.org/officeDocument/2006/relationships" xmlns:w="http://schemas.openxmlformats.org/wordprocessingml/2006/main">
+<w:styles xmlns:mc="http://schemas.openxmlformats.org/markup-compatibility/2006" xmlns:r="http://schemas.openxmlformats.org/officeDocument/2006/relationships" xmlns:w="http://schemas.openxmlformats.org/wordprocessingml/2006/main" xmlns:w14="http://schemas.microsoft.com/office/word/2010/wordml" mc:Ignorable="w14">
   <w:docDefaults>
     <w:rPrDefault>
       <w:rPr>
@@ -561,7 +1016,6 @@
     <w:uiPriority w:val="99"/>
     <w:semiHidden/>
     <w:unhideWhenUsed/>
-    <w:qFormat/>
     <w:tblPr>
       <w:tblInd w:w="0" w:type="dxa"/>
       <w:tblCellMar>
@@ -681,6 +1135,222 @@
       <w:sz w:val="16"/>
       <w:szCs w:val="16"/>
     </w:rPr>
+  </w:style>
+  <w:style w:type="table" w:styleId="TableGrid">
+    <w:name w:val="Table Grid"/>
+    <w:basedOn w:val="TableNormal"/>
+    <w:uiPriority w:val="59"/>
+    <w:rsid w:val="00633E33"/>
+    <w:pPr>
+      <w:spacing w:after="0" w:line="240" w:lineRule="auto"/>
+    </w:pPr>
+    <w:tblPr>
+      <w:tblInd w:w="0" w:type="dxa"/>
+      <w:tblBorders>
+        <w:top w:val="single" w:sz="4" w:space="0" w:color="auto"/>
+        <w:left w:val="single" w:sz="4" w:space="0" w:color="auto"/>
+        <w:bottom w:val="single" w:sz="4" w:space="0" w:color="auto"/>
+        <w:right w:val="single" w:sz="4" w:space="0" w:color="auto"/>
+        <w:insideH w:val="single" w:sz="4" w:space="0" w:color="auto"/>
+        <w:insideV w:val="single" w:sz="4" w:space="0" w:color="auto"/>
+      </w:tblBorders>
+      <w:tblCellMar>
+        <w:top w:w="0" w:type="dxa"/>
+        <w:left w:w="108" w:type="dxa"/>
+        <w:bottom w:w="0" w:type="dxa"/>
+        <w:right w:w="108" w:type="dxa"/>
+      </w:tblCellMar>
+    </w:tblPr>
+  </w:style>
+</w:styles>
+</file>
+
+<file path=word/stylesWithEffects.xml><?xml version="1.0" encoding="utf-8"?>
+<w:styles xmlns:wpc="http://schemas.microsoft.com/office/word/2010/wordprocessingCanvas" xmlns:mc="http://schemas.openxmlformats.org/markup-compatibility/2006" xmlns:o="urn:schemas-microsoft-com:office:office" xmlns:r="http://schemas.openxmlformats.org/officeDocument/2006/relationships" xmlns:m="http://schemas.openxmlformats.org/officeDocument/2006/math" xmlns:v="urn:schemas-microsoft-com:vml" xmlns:wp14="http://schemas.microsoft.com/office/word/2010/wordprocessingDrawing" xmlns:wp="http://schemas.openxmlformats.org/drawingml/2006/wordprocessingDrawing" xmlns:w10="urn:schemas-microsoft-com:office:word" xmlns:w="http://schemas.openxmlformats.org/wordprocessingml/2006/main" xmlns:w14="http://schemas.microsoft.com/office/word/2010/wordml" xmlns:wpg="http://schemas.microsoft.com/office/word/2010/wordprocessingGroup" xmlns:wpi="http://schemas.microsoft.com/office/word/2010/wordprocessingInk" xmlns:wne="http://schemas.microsoft.com/office/word/2006/wordml" xmlns:wps="http://schemas.microsoft.com/office/word/2010/wordprocessingShape" mc:Ignorable="w14 wp14">
+  <w:docDefaults>
+    <w:rPrDefault>
+      <w:rPr>
+        <w:rFonts w:asciiTheme="minorHAnsi" w:eastAsiaTheme="minorEastAsia" w:hAnsiTheme="minorHAnsi" w:cstheme="minorBidi"/>
+        <w:sz w:val="22"/>
+        <w:szCs w:val="22"/>
+        <w:lang w:val="en-IN" w:eastAsia="en-IN" w:bidi="ar-SA"/>
+      </w:rPr>
+    </w:rPrDefault>
+    <w:pPrDefault>
+      <w:pPr>
+        <w:spacing w:after="200" w:line="276" w:lineRule="auto"/>
+      </w:pPr>
+    </w:pPrDefault>
+  </w:docDefaults>
+  <w:latentStyles w:defLockedState="0" w:defUIPriority="99" w:defSemiHidden="1" w:defUnhideWhenUsed="1" w:defQFormat="0" w:count="267">
+    <w:lsdException w:name="Normal" w:semiHidden="0" w:uiPriority="0" w:unhideWhenUsed="0" w:qFormat="1"/>
+    <w:lsdException w:name="heading 1" w:semiHidden="0" w:uiPriority="9" w:unhideWhenUsed="0" w:qFormat="1"/>
+    <w:lsdException w:name="heading 2" w:uiPriority="9" w:qFormat="1"/>
+    <w:lsdException w:name="heading 3" w:uiPriority="9" w:qFormat="1"/>
+    <w:lsdException w:name="heading 4" w:uiPriority="9" w:qFormat="1"/>
+    <w:lsdException w:name="heading 5" w:uiPriority="9" w:qFormat="1"/>
+    <w:lsdException w:name="heading 6" w:uiPriority="9" w:qFormat="1"/>
+    <w:lsdException w:name="heading 7" w:uiPriority="9" w:qFormat="1"/>
+    <w:lsdException w:name="heading 8" w:uiPriority="9" w:qFormat="1"/>
+    <w:lsdException w:name="heading 9" w:uiPriority="9" w:qFormat="1"/>
+    <w:lsdException w:name="toc 1" w:uiPriority="39"/>
+    <w:lsdException w:name="toc 2" w:uiPriority="39"/>
+    <w:lsdException w:name="toc 3" w:uiPriority="39"/>
+    <w:lsdException w:name="toc 4" w:uiPriority="39"/>
+    <w:lsdException w:name="toc 5" w:uiPriority="39"/>
+    <w:lsdException w:name="toc 6" w:uiPriority="39"/>
+    <w:lsdException w:name="toc 7" w:uiPriority="39"/>
+    <w:lsdException w:name="toc 8" w:uiPriority="39"/>
+    <w:lsdException w:name="toc 9" w:uiPriority="39"/>
+    <w:lsdException w:name="caption" w:uiPriority="35" w:qFormat="1"/>
+    <w:lsdException w:name="Title" w:semiHidden="0" w:uiPriority="10" w:unhideWhenUsed="0" w:qFormat="1"/>
+    <w:lsdException w:name="Default Paragraph Font" w:uiPriority="1"/>
+    <w:lsdException w:name="Subtitle" w:semiHidden="0" w:uiPriority="11" w:unhideWhenUsed="0" w:qFormat="1"/>
+    <w:lsdException w:name="Strong" w:semiHidden="0" w:uiPriority="22" w:unhideWhenUsed="0" w:qFormat="1"/>
+    <w:lsdException w:name="Emphasis" w:semiHidden="0" w:uiPriority="20" w:unhideWhenUsed="0" w:qFormat="1"/>
+    <w:lsdException w:name="Table Grid" w:semiHidden="0" w:uiPriority="59" w:unhideWhenUsed="0"/>
+    <w:lsdException w:name="Placeholder Text" w:unhideWhenUsed="0"/>
+    <w:lsdException w:name="No Spacing" w:semiHidden="0" w:uiPriority="1" w:unhideWhenUsed="0" w:qFormat="1"/>
+    <w:lsdException w:name="Light Shading" w:semiHidden="0" w:uiPriority="60" w:unhideWhenUsed="0"/>
+    <w:lsdException w:name="Light List" w:semiHidden="0" w:uiPriority="61" w:unhideWhenUsed="0"/>
+    <w:lsdException w:name="Light Grid" w:semiHidden="0" w:uiPriority="62" w:unhideWhenUsed="0"/>
+    <w:lsdException w:name="Medium Shading 1" w:semiHidden="0" w:uiPriority="63" w:unhideWhenUsed="0"/>
+    <w:lsdException w:name="Medium Shading 2" w:semiHidden="0" w:uiPriority="64" w:unhideWhenUsed="0"/>
+    <w:lsdException w:name="Medium List 1" w:semiHidden="0" w:uiPriority="65" w:unhideWhenUsed="0"/>
+    <w:lsdException w:name="Medium List 2" w:semiHidden="0" w:uiPriority="66" w:unhideWhenUsed="0"/>
+    <w:lsdException w:name="Medium Grid 1" w:semiHidden="0" w:uiPriority="67" w:unhideWhenUsed="0"/>
+    <w:lsdException w:name="Medium Grid 2" w:semiHidden="0" w:uiPriority="68" w:unhideWhenUsed="0"/>
+    <w:lsdException w:name="Medium Grid 3" w:semiHidden="0" w:uiPriority="69" w:unhideWhenUsed="0"/>
+    <w:lsdException w:name="Dark List" w:semiHidden="0" w:uiPriority="70" w:unhideWhenUsed="0"/>
+    <w:lsdException w:name="Colorful Shading" w:semiHidden="0" w:uiPriority="71" w:unhideWhenUsed="0"/>
+    <w:lsdException w:name="Colorful List" w:semiHidden="0" w:uiPriority="72" w:unhideWhenUsed="0"/>
+    <w:lsdException w:name="Colorful Grid" w:semiHidden="0" w:uiPriority="73" w:unhideWhenUsed="0"/>
+    <w:lsdException w:name="Light Shading Accent 1" w:semiHidden="0" w:uiPriority="60" w:unhideWhenUsed="0"/>
+    <w:lsdException w:name="Light List Accent 1" w:semiHidden="0" w:uiPriority="61" w:unhideWhenUsed="0"/>
+    <w:lsdException w:name="Light Grid Accent 1" w:semiHidden="0" w:uiPriority="62" w:unhideWhenUsed="0"/>
+    <w:lsdException w:name="Medium Shading 1 Accent 1" w:semiHidden="0" w:uiPriority="63" w:unhideWhenUsed="0"/>
+    <w:lsdException w:name="Medium Shading 2 Accent 1" w:semiHidden="0" w:uiPriority="64" w:unhideWhenUsed="0"/>
+    <w:lsdException w:name="Medium List 1 Accent 1" w:semiHidden="0" w:uiPriority="65" w:unhideWhenUsed="0"/>
+    <w:lsdException w:name="Revision" w:unhideWhenUsed="0"/>
+    <w:lsdException w:name="List Paragraph" w:semiHidden="0" w:uiPriority="34" w:unhideWhenUsed="0" w:qFormat="1"/>
+    <w:lsdException w:name="Quote" w:semiHidden="0" w:uiPriority="29" w:unhideWhenUsed="0" w:qFormat="1"/>
+    <w:lsdException w:name="Intense Quote" w:semiHidden="0" w:uiPriority="30" w:unhideWhenUsed="0" w:qFormat="1"/>
+    <w:lsdException w:name="Medium List 2 Accent 1" w:semiHidden="0" w:uiPriority="66" w:unhideWhenUsed="0"/>
+    <w:lsdException w:name="Medium Grid 1 Accent 1" w:semiHidden="0" w:uiPriority="67" w:unhideWhenUsed="0"/>
+    <w:lsdException w:name="Medium Grid 2 Accent 1" w:semiHidden="0" w:uiPriority="68" w:unhideWhenUsed="0"/>
+    <w:lsdException w:name="Medium Grid 3 Accent 1" w:semiHidden="0" w:uiPriority="69" w:unhideWhenUsed="0"/>
+    <w:lsdException w:name="Dark List Accent 1" w:semiHidden="0" w:uiPriority="70" w:unhideWhenUsed="0"/>
+    <w:lsdException w:name="Colorful Shading Accent 1" w:semiHidden="0" w:uiPriority="71" w:unhideWhenUsed="0"/>
+    <w:lsdException w:name="Colorful List Accent 1" w:semiHidden="0" w:uiPriority="72" w:unhideWhenUsed="0"/>
+    <w:lsdException w:name="Colorful Grid Accent 1" w:semiHidden="0" w:uiPriority="73" w:unhideWhenUsed="0"/>
+    <w:lsdException w:name="Light Shading Accent 2" w:semiHidden="0" w:uiPriority="60" w:unhideWhenUsed="0"/>
+    <w:lsdException w:name="Light List Accent 2" w:semiHidden="0" w:uiPriority="61" w:unhideWhenUsed="0"/>
+    <w:lsdException w:name="Light Grid Accent 2" w:semiHidden="0" w:uiPriority="62" w:unhideWhenUsed="0"/>
+    <w:lsdException w:name="Medium Shading 1 Accent 2" w:semiHidden="0" w:uiPriority="63" w:unhideWhenUsed="0"/>
+    <w:lsdException w:name="Medium Shading 2 Accent 2" w:semiHidden="0" w:uiPriority="64" w:unhideWhenUsed="0"/>
+    <w:lsdException w:name="Medium List 1 Accent 2" w:semiHidden="0" w:uiPriority="65" w:unhideWhenUsed="0"/>
+    <w:lsdException w:name="Medium List 2 Accent 2" w:semiHidden="0" w:uiPriority="66" w:unhideWhenUsed="0"/>
+    <w:lsdException w:name="Medium Grid 1 Accent 2" w:semiHidden="0" w:uiPriority="67" w:unhideWhenUsed="0"/>
+    <w:lsdException w:name="Medium Grid 2 Accent 2" w:semiHidden="0" w:uiPriority="68" w:unhideWhenUsed="0"/>
+    <w:lsdException w:name="Medium Grid 3 Accent 2" w:semiHidden="0" w:uiPriority="69" w:unhideWhenUsed="0"/>
+    <w:lsdException w:name="Dark List Accent 2" w:semiHidden="0" w:uiPriority="70" w:unhideWhenUsed="0"/>
+    <w:lsdException w:name="Colorful Shading Accent 2" w:semiHidden="0" w:uiPriority="71" w:unhideWhenUsed="0"/>
+    <w:lsdException w:name="Colorful List Accent 2" w:semiHidden="0" w:uiPriority="72" w:unhideWhenUsed="0"/>
+    <w:lsdException w:name="Colorful Grid Accent 2" w:semiHidden="0" w:uiPriority="73" w:unhideWhenUsed="0"/>
+    <w:lsdException w:name="Light Shading Accent 3" w:semiHidden="0" w:uiPriority="60" w:unhideWhenUsed="0"/>
+    <w:lsdException w:name="Light List Accent 3" w:semiHidden="0" w:uiPriority="61" w:unhideWhenUsed="0"/>
+    <w:lsdException w:name="Light Grid Accent 3" w:semiHidden="0" w:uiPriority="62" w:unhideWhenUsed="0"/>
+    <w:lsdException w:name="Medium Shading 1 Accent 3" w:semiHidden="0" w:uiPriority="63" w:unhideWhenUsed="0"/>
+    <w:lsdException w:name="Medium Shading 2 Accent 3" w:semiHidden="0" w:uiPriority="64" w:unhideWhenUsed="0"/>
+    <w:lsdException w:name="Medium List 1 Accent 3" w:semiHidden="0" w:uiPriority="65" w:unhideWhenUsed="0"/>
+    <w:lsdException w:name="Medium List 2 Accent 3" w:semiHidden="0" w:uiPriority="66" w:unhideWhenUsed="0"/>
+    <w:lsdException w:name="Medium Grid 1 Accent 3" w:semiHidden="0" w:uiPriority="67" w:unhideWhenUsed="0"/>
+    <w:lsdException w:name="Medium Grid 2 Accent 3" w:semiHidden="0" w:uiPriority="68" w:unhideWhenUsed="0"/>
+    <w:lsdException w:name="Medium Grid 3 Accent 3" w:semiHidden="0" w:uiPriority="69" w:unhideWhenUsed="0"/>
+    <w:lsdException w:name="Dark List Accent 3" w:semiHidden="0" w:uiPriority="70" w:unhideWhenUsed="0"/>
+    <w:lsdException w:name="Colorful Shading Accent 3" w:semiHidden="0" w:uiPriority="71" w:unhideWhenUsed="0"/>
+    <w:lsdException w:name="Colorful List Accent 3" w:semiHidden="0" w:uiPriority="72" w:unhideWhenUsed="0"/>
+    <w:lsdException w:name="Colorful Grid Accent 3" w:semiHidden="0" w:uiPriority="73" w:unhideWhenUsed="0"/>
+    <w:lsdException w:name="Light Shading Accent 4" w:semiHidden="0" w:uiPriority="60" w:unhideWhenUsed="0"/>
+    <w:lsdException w:name="Light List Accent 4" w:semiHidden="0" w:uiPriority="61" w:unhideWhenUsed="0"/>
+    <w:lsdException w:name="Light Grid Accent 4" w:semiHidden="0" w:uiPriority="62" w:unhideWhenUsed="0"/>
+    <w:lsdException w:name="Medium Shading 1 Accent 4" w:semiHidden="0" w:uiPriority="63" w:unhideWhenUsed="0"/>
+    <w:lsdException w:name="Medium Shading 2 Accent 4" w:semiHidden="0" w:uiPriority="64" w:unhideWhenUsed="0"/>
+    <w:lsdException w:name="Medium List 1 Accent 4" w:semiHidden="0" w:uiPriority="65" w:unhideWhenUsed="0"/>
+    <w:lsdException w:name="Medium List 2 Accent 4" w:semiHidden="0" w:uiPriority="66" w:unhideWhenUsed="0"/>
+    <w:lsdException w:name="Medium Grid 1 Accent 4" w:semiHidden="0" w:uiPriority="67" w:unhideWhenUsed="0"/>
+    <w:lsdException w:name="Medium Grid 2 Accent 4" w:semiHidden="0" w:uiPriority="68" w:unhideWhenUsed="0"/>
+    <w:lsdException w:name="Medium Grid 3 Accent 4" w:semiHidden="0" w:uiPriority="69" w:unhideWhenUsed="0"/>
+    <w:lsdException w:name="Dark List Accent 4" w:semiHidden="0" w:uiPriority="70" w:unhideWhenUsed="0"/>
+    <w:lsdException w:name="Colorful Shading Accent 4" w:semiHidden="0" w:uiPriority="71" w:unhideWhenUsed="0"/>
+    <w:lsdException w:name="Colorful List Accent 4" w:semiHidden="0" w:uiPriority="72" w:unhideWhenUsed="0"/>
+    <w:lsdException w:name="Colorful Grid Accent 4" w:semiHidden="0" w:uiPriority="73" w:unhideWhenUsed="0"/>
+    <w:lsdException w:name="Light Shading Accent 5" w:semiHidden="0" w:uiPriority="60" w:unhideWhenUsed="0"/>
+    <w:lsdException w:name="Light List Accent 5" w:semiHidden="0" w:uiPriority="61" w:unhideWhenUsed="0"/>
+    <w:lsdException w:name="Light Grid Accent 5" w:semiHidden="0" w:uiPriority="62" w:unhideWhenUsed="0"/>
+    <w:lsdException w:name="Medium Shading 1 Accent 5" w:semiHidden="0" w:uiPriority="63" w:unhideWhenUsed="0"/>
+    <w:lsdException w:name="Medium Shading 2 Accent 5" w:semiHidden="0" w:uiPriority="64" w:unhideWhenUsed="0"/>
+    <w:lsdException w:name="Medium List 1 Accent 5" w:semiHidden="0" w:uiPriority="65" w:unhideWhenUsed="0"/>
+    <w:lsdException w:name="Medium List 2 Accent 5" w:semiHidden="0" w:uiPriority="66" w:unhideWhenUsed="0"/>
+    <w:lsdException w:name="Medium Grid 1 Accent 5" w:semiHidden="0" w:uiPriority="67" w:unhideWhenUsed="0"/>
+    <w:lsdException w:name="Medium Grid 2 Accent 5" w:semiHidden="0" w:uiPriority="68" w:unhideWhenUsed="0"/>
+    <w:lsdException w:name="Medium Grid 3 Accent 5" w:semiHidden="0" w:uiPriority="69" w:unhideWhenUsed="0"/>
+    <w:lsdException w:name="Dark List Accent 5" w:semiHidden="0" w:uiPriority="70" w:unhideWhenUsed="0"/>
+    <w:lsdException w:name="Colorful Shading Accent 5" w:semiHidden="0" w:uiPriority="71" w:unhideWhenUsed="0"/>
+    <w:lsdException w:name="Colorful List Accent 5" w:semiHidden="0" w:uiPriority="72" w:unhideWhenUsed="0"/>
+    <w:lsdException w:name="Colorful Grid Accent 5" w:semiHidden="0" w:uiPriority="73" w:unhideWhenUsed="0"/>
+    <w:lsdException w:name="Light Shading Accent 6" w:semiHidden="0" w:uiPriority="60" w:unhideWhenUsed="0"/>
+    <w:lsdException w:name="Light List Accent 6" w:semiHidden="0" w:uiPriority="61" w:unhideWhenUsed="0"/>
+    <w:lsdException w:name="Light Grid Accent 6" w:semiHidden="0" w:uiPriority="62" w:unhideWhenUsed="0"/>
+    <w:lsdException w:name="Medium Shading 1 Accent 6" w:semiHidden="0" w:uiPriority="63" w:unhideWhenUsed="0"/>
+    <w:lsdException w:name="Medium Shading 2 Accent 6" w:semiHidden="0" w:uiPriority="64" w:unhideWhenUsed="0"/>
+    <w:lsdException w:name="Medium List 1 Accent 6" w:semiHidden="0" w:uiPriority="65" w:unhideWhenUsed="0"/>
+    <w:lsdException w:name="Medium List 2 Accent 6" w:semiHidden="0" w:uiPriority="66" w:unhideWhenUsed="0"/>
+    <w:lsdException w:name="Medium Grid 1 Accent 6" w:semiHidden="0" w:uiPriority="67" w:unhideWhenUsed="0"/>
+    <w:lsdException w:name="Medium Grid 2 Accent 6" w:semiHidden="0" w:uiPriority="68" w:unhideWhenUsed="0"/>
+    <w:lsdException w:name="Medium Grid 3 Accent 6" w:semiHidden="0" w:uiPriority="69" w:unhideWhenUsed="0"/>
+    <w:lsdException w:name="Dark List Accent 6" w:semiHidden="0" w:uiPriority="70" w:unhideWhenUsed="0"/>
+    <w:lsdException w:name="Colorful Shading Accent 6" w:semiHidden="0" w:uiPriority="71" w:unhideWhenUsed="0"/>
+    <w:lsdException w:name="Colorful List Accent 6" w:semiHidden="0" w:uiPriority="72" w:unhideWhenUsed="0"/>
+    <w:lsdException w:name="Colorful Grid Accent 6" w:semiHidden="0" w:uiPriority="73" w:unhideWhenUsed="0"/>
+    <w:lsdException w:name="Subtle Emphasis" w:semiHidden="0" w:uiPriority="19" w:unhideWhenUsed="0" w:qFormat="1"/>
+    <w:lsdException w:name="Intense Emphasis" w:semiHidden="0" w:uiPriority="21" w:unhideWhenUsed="0" w:qFormat="1"/>
+    <w:lsdException w:name="Subtle Reference" w:semiHidden="0" w:uiPriority="31" w:unhideWhenUsed="0" w:qFormat="1"/>
+    <w:lsdException w:name="Intense Reference" w:semiHidden="0" w:uiPriority="32" w:unhideWhenUsed="0" w:qFormat="1"/>
+    <w:lsdException w:name="Book Title" w:semiHidden="0" w:uiPriority="33" w:unhideWhenUsed="0" w:qFormat="1"/>
+    <w:lsdException w:name="Bibliography" w:uiPriority="37"/>
+    <w:lsdException w:name="TOC Heading" w:uiPriority="39" w:qFormat="1"/>
+  </w:latentStyles>
+  <w:style w:type="paragraph" w:default="1" w:styleId="Normal">
+    <w:name w:val="Normal"/>
+    <w:qFormat/>
+  </w:style>
+  <w:style w:type="character" w:default="1" w:styleId="DefaultParagraphFont">
+    <w:name w:val="Default Paragraph Font"/>
+    <w:uiPriority w:val="1"/>
+    <w:semiHidden/>
+    <w:unhideWhenUsed/>
+  </w:style>
+  <w:style w:type="table" w:default="1" w:styleId="TableNormal">
+    <w:name w:val="Normal Table"/>
+    <w:uiPriority w:val="99"/>
+    <w:semiHidden/>
+    <w:unhideWhenUsed/>
+    <w:tblPr>
+      <w:tblInd w:w="0" w:type="dxa"/>
+      <w:tblCellMar>
+        <w:top w:w="0" w:type="dxa"/>
+        <w:left w:w="108" w:type="dxa"/>
+        <w:bottom w:w="0" w:type="dxa"/>
+        <w:right w:w="108" w:type="dxa"/>
+      </w:tblCellMar>
+    </w:tblPr>
+  </w:style>
+  <w:style w:type="numbering" w:default="1" w:styleId="NoList">
+    <w:name w:val="No List"/>
+    <w:uiPriority w:val="99"/>
+    <w:semiHidden/>
+    <w:unhideWhenUsed/>
   </w:style>
 </w:styles>
 </file>
@@ -973,7 +1643,7 @@
 </file>
 
 <file path=customXml/itemProps1.xml><?xml version="1.0" encoding="utf-8"?>
-<ds:datastoreItem xmlns:ds="http://schemas.openxmlformats.org/officeDocument/2006/customXml" ds:itemID="{DFB27388-B35F-46FF-B2C2-921A9006BA53}">
+<ds:datastoreItem xmlns:ds="http://schemas.openxmlformats.org/officeDocument/2006/customXml" ds:itemID="{B4369FB5-917D-461F-B666-AFBF01F3C5B1}">
   <ds:schemaRefs>
     <ds:schemaRef ds:uri="http://schemas.openxmlformats.org/officeDocument/2006/bibliography"/>
   </ds:schemaRefs>

</xml_diff>

<commit_message>
finalised change request form
</commit_message>
<xml_diff>
--- a/Engineering/Requirements Development and Management/TMPL_CHGREQ.docx
+++ b/Engineering/Requirements Development and Management/TMPL_CHGREQ.docx
@@ -10,6 +10,8 @@
           <w:szCs w:val="52"/>
         </w:rPr>
       </w:pPr>
+      <w:bookmarkStart w:id="0" w:name="_GoBack"/>
+      <w:bookmarkEnd w:id="0"/>
       <w:r>
         <w:rPr>
           <w:sz w:val="52"/>
@@ -112,153 +114,8 @@
         </w:pict>
       </w:r>
     </w:p>
-    <w:p>
-      <w:pPr>
-        <w:rPr>
-          <w:del w:id="0" w:author="Jalaj Mathur" w:date="2022-04-29T15:21:00Z"/>
-        </w:rPr>
-      </w:pPr>
-      <w:del w:id="1" w:author="Jalaj Mathur" w:date="2022-04-29T15:21:00Z">
-        <w:r>
-          <w:delText>Reason to Change</w:delText>
-        </w:r>
-      </w:del>
-    </w:p>
-    <w:p>
-      <w:pPr>
-        <w:rPr>
-          <w:del w:id="2" w:author="Jalaj Mathur" w:date="2022-04-29T15:21:00Z"/>
-        </w:rPr>
-      </w:pPr>
-    </w:p>
-    <w:p>
-      <w:pPr>
-        <w:rPr>
-          <w:del w:id="3" w:author="Jalaj Mathur" w:date="2022-04-29T15:21:00Z"/>
-        </w:rPr>
-      </w:pPr>
-    </w:p>
-    <w:p>
-      <w:pPr>
-        <w:rPr>
-          <w:del w:id="4" w:author="Jalaj Mathur" w:date="2022-04-29T15:21:00Z"/>
-        </w:rPr>
-      </w:pPr>
-    </w:p>
-    <w:p>
-      <w:pPr>
-        <w:rPr>
-          <w:del w:id="5" w:author="Jalaj Mathur" w:date="2022-04-29T15:21:00Z"/>
-        </w:rPr>
-      </w:pPr>
-      <w:del w:id="6" w:author="Jalaj Mathur" w:date="2022-04-29T15:21:00Z">
-        <w:r>
-          <w:rPr>
-            <w:noProof/>
-          </w:rPr>
-          <w:pict>
-            <v:shape id="_x0000_s1026" type="#_x0000_t32" style="position:absolute;margin-left:1.5pt;margin-top:5.2pt;width:459.75pt;height:.75pt;z-index:251658240" o:connectortype="straight"/>
-          </w:pict>
-        </w:r>
-      </w:del>
-    </w:p>
-    <w:p>
-      <w:pPr>
-        <w:rPr>
-          <w:del w:id="7" w:author="Jalaj Mathur" w:date="2022-04-29T15:21:00Z"/>
-        </w:rPr>
-      </w:pPr>
-      <w:del w:id="8" w:author="Jalaj Mathur" w:date="2022-04-29T15:21:00Z">
-        <w:r>
-          <w:delText>Change Required</w:delText>
-        </w:r>
-      </w:del>
-    </w:p>
-    <w:p>
-      <w:pPr>
-        <w:rPr>
-          <w:del w:id="9" w:author="Jalaj Mathur" w:date="2022-04-29T15:21:00Z"/>
-        </w:rPr>
-      </w:pPr>
-    </w:p>
-    <w:p>
-      <w:pPr>
-        <w:rPr>
-          <w:del w:id="10" w:author="Jalaj Mathur" w:date="2022-04-29T15:21:00Z"/>
-        </w:rPr>
-      </w:pPr>
-    </w:p>
-    <w:p>
-      <w:pPr>
-        <w:rPr>
-          <w:del w:id="11" w:author="Jalaj Mathur" w:date="2022-04-29T15:21:00Z"/>
-        </w:rPr>
-      </w:pPr>
-    </w:p>
-    <w:p>
-      <w:pPr>
-        <w:rPr>
-          <w:del w:id="12" w:author="Jalaj Mathur" w:date="2022-04-29T15:21:00Z"/>
-        </w:rPr>
-      </w:pPr>
-      <w:del w:id="13" w:author="Jalaj Mathur" w:date="2022-04-29T15:21:00Z">
-        <w:r>
-          <w:delText>Impact of the Change</w:delText>
-        </w:r>
-      </w:del>
-    </w:p>
-    <w:p>
-      <w:pPr>
-        <w:rPr>
-          <w:del w:id="14" w:author="Jalaj Mathur" w:date="2022-04-29T15:21:00Z"/>
-        </w:rPr>
-      </w:pPr>
-    </w:p>
-    <w:p>
-      <w:pPr>
-        <w:rPr>
-          <w:del w:id="15" w:author="Jalaj Mathur" w:date="2022-04-29T15:21:00Z"/>
-        </w:rPr>
-      </w:pPr>
-      <w:del w:id="16" w:author="Jalaj Mathur" w:date="2022-04-29T15:21:00Z">
-        <w:r>
-          <w:delText>Base-lined Artefacts affected</w:delText>
-        </w:r>
-      </w:del>
-    </w:p>
-    <w:p>
-      <w:pPr>
-        <w:rPr>
-          <w:del w:id="17" w:author="Jalaj Mathur" w:date="2022-04-29T15:21:00Z"/>
-        </w:rPr>
-      </w:pPr>
-    </w:p>
-    <w:p>
-      <w:pPr>
-        <w:rPr>
-          <w:del w:id="18" w:author="Jalaj Mathur" w:date="2022-04-29T15:21:00Z"/>
-        </w:rPr>
-      </w:pPr>
-    </w:p>
-    <w:p>
-      <w:pPr>
-        <w:rPr>
-          <w:ins w:id="19" w:author="Jalaj Mathur" w:date="2022-04-29T15:15:00Z"/>
-        </w:rPr>
-      </w:pPr>
-      <w:del w:id="20" w:author="Jalaj Mathur" w:date="2022-04-29T15:21:00Z">
-        <w:r>
-          <w:delText>Effect on schedule</w:delText>
-        </w:r>
-      </w:del>
-    </w:p>
-    <w:p>
-      <w:pPr>
-        <w:rPr>
-          <w:ins w:id="21" w:author="Jalaj Mathur" w:date="2022-04-29T15:15:00Z"/>
-        </w:rPr>
-      </w:pPr>
-    </w:p>
+    <w:p/>
+    <w:p/>
     <w:tbl>
       <w:tblPr>
         <w:tblStyle w:val="TableGrid"/>
@@ -278,24 +135,14 @@
         <w:gridCol w:w="730"/>
       </w:tblGrid>
       <w:tr>
-        <w:trPr>
-          <w:ins w:id="22" w:author="Jalaj Mathur" w:date="2022-04-29T15:15:00Z"/>
-        </w:trPr>
         <w:tc>
           <w:tcPr>
             <w:tcW w:w="957" w:type="dxa"/>
           </w:tcPr>
           <w:p>
-            <w:pPr>
-              <w:rPr>
-                <w:ins w:id="23" w:author="Jalaj Mathur" w:date="2022-04-29T15:15:00Z"/>
-              </w:rPr>
-            </w:pPr>
-            <w:ins w:id="24" w:author="Jalaj Mathur" w:date="2022-04-29T15:15:00Z">
-              <w:r>
-                <w:t>Existing Details</w:t>
-              </w:r>
-            </w:ins>
+            <w:r>
+              <w:t>Existing Details</w:t>
+            </w:r>
           </w:p>
         </w:tc>
         <w:tc>
@@ -303,16 +150,9 @@
             <w:tcW w:w="957" w:type="dxa"/>
           </w:tcPr>
           <w:p>
-            <w:pPr>
-              <w:rPr>
-                <w:ins w:id="25" w:author="Jalaj Mathur" w:date="2022-04-29T15:15:00Z"/>
-              </w:rPr>
-            </w:pPr>
-            <w:ins w:id="26" w:author="Jalaj Mathur" w:date="2022-04-29T15:15:00Z">
-              <w:r>
-                <w:t>Proposed Details</w:t>
-              </w:r>
-            </w:ins>
+            <w:r>
+              <w:t>Proposed Details</w:t>
+            </w:r>
           </w:p>
         </w:tc>
         <w:tc>
@@ -320,16 +160,9 @@
             <w:tcW w:w="957" w:type="dxa"/>
           </w:tcPr>
           <w:p>
-            <w:pPr>
-              <w:rPr>
-                <w:ins w:id="27" w:author="Jalaj Mathur" w:date="2022-04-29T15:15:00Z"/>
-              </w:rPr>
-            </w:pPr>
-            <w:ins w:id="28" w:author="Jalaj Mathur" w:date="2022-04-29T15:15:00Z">
-              <w:r>
-                <w:t>Reason to Change</w:t>
-              </w:r>
-            </w:ins>
+            <w:r>
+              <w:t>Reason to Change</w:t>
+            </w:r>
           </w:p>
         </w:tc>
         <w:tc>
@@ -337,16 +170,9 @@
             <w:tcW w:w="957" w:type="dxa"/>
           </w:tcPr>
           <w:p>
-            <w:pPr>
-              <w:rPr>
-                <w:ins w:id="29" w:author="Jalaj Mathur" w:date="2022-04-29T15:15:00Z"/>
-              </w:rPr>
-            </w:pPr>
-            <w:ins w:id="30" w:author="Jalaj Mathur" w:date="2022-04-29T15:15:00Z">
-              <w:r>
-                <w:t>Impact of the Change</w:t>
-              </w:r>
-            </w:ins>
+            <w:r>
+              <w:t>Impact of the Change</w:t>
+            </w:r>
           </w:p>
         </w:tc>
         <w:tc>
@@ -354,16 +180,9 @@
             <w:tcW w:w="958" w:type="dxa"/>
           </w:tcPr>
           <w:p>
-            <w:pPr>
-              <w:rPr>
-                <w:ins w:id="31" w:author="Jalaj Mathur" w:date="2022-04-29T15:15:00Z"/>
-              </w:rPr>
-            </w:pPr>
-            <w:ins w:id="32" w:author="Jalaj Mathur" w:date="2022-04-29T15:15:00Z">
-              <w:r>
-                <w:t>Effect on Schedule</w:t>
-              </w:r>
-            </w:ins>
+            <w:r>
+              <w:t>Effect on Schedule</w:t>
+            </w:r>
           </w:p>
         </w:tc>
         <w:tc>
@@ -371,24 +190,17 @@
             <w:tcW w:w="958" w:type="dxa"/>
           </w:tcPr>
           <w:p>
-            <w:pPr>
-              <w:rPr>
-                <w:ins w:id="33" w:author="Jalaj Mathur" w:date="2022-04-29T15:15:00Z"/>
-              </w:rPr>
-            </w:pPr>
-            <w:ins w:id="34" w:author="Jalaj Mathur" w:date="2022-04-29T15:15:00Z">
-              <w:r>
-                <w:t xml:space="preserve">Base-Lined </w:t>
-              </w:r>
-              <w:proofErr w:type="spellStart"/>
-              <w:r>
-                <w:t>Artefacts</w:t>
-              </w:r>
-              <w:proofErr w:type="spellEnd"/>
-              <w:r>
-                <w:t xml:space="preserve"> affected</w:t>
-              </w:r>
-            </w:ins>
+            <w:r>
+              <w:t xml:space="preserve">Base-Lined </w:t>
+            </w:r>
+            <w:proofErr w:type="spellStart"/>
+            <w:r>
+              <w:t>Artefacts</w:t>
+            </w:r>
+            <w:proofErr w:type="spellEnd"/>
+            <w:r>
+              <w:t xml:space="preserve"> affected</w:t>
+            </w:r>
           </w:p>
         </w:tc>
         <w:tc>
@@ -396,16 +208,9 @@
             <w:tcW w:w="958" w:type="dxa"/>
           </w:tcPr>
           <w:p>
-            <w:pPr>
-              <w:rPr>
-                <w:ins w:id="35" w:author="Jalaj Mathur" w:date="2022-04-29T15:15:00Z"/>
-              </w:rPr>
-            </w:pPr>
-            <w:ins w:id="36" w:author="Jalaj Mathur" w:date="2022-04-29T15:17:00Z">
-              <w:r>
-                <w:t>Request By</w:t>
-              </w:r>
-            </w:ins>
+            <w:r>
+              <w:t>Request By</w:t>
+            </w:r>
           </w:p>
         </w:tc>
         <w:tc>
@@ -413,16 +218,9 @@
             <w:tcW w:w="958" w:type="dxa"/>
           </w:tcPr>
           <w:p>
-            <w:pPr>
-              <w:rPr>
-                <w:ins w:id="37" w:author="Jalaj Mathur" w:date="2022-04-29T15:15:00Z"/>
-              </w:rPr>
-            </w:pPr>
-            <w:ins w:id="38" w:author="Jalaj Mathur" w:date="2022-04-29T15:18:00Z">
-              <w:r>
-                <w:t>Change accepted -Yes/NO</w:t>
-              </w:r>
-            </w:ins>
+            <w:r>
+              <w:t>Change accepted -Yes/NO</w:t>
+            </w:r>
           </w:p>
         </w:tc>
         <w:tc>
@@ -430,165 +228,84 @@
             <w:tcW w:w="958" w:type="dxa"/>
           </w:tcPr>
           <w:p>
-            <w:pPr>
-              <w:rPr>
-                <w:ins w:id="39" w:author="Jalaj Mathur" w:date="2022-04-29T15:15:00Z"/>
-              </w:rPr>
-            </w:pPr>
-            <w:ins w:id="40" w:author="Jalaj Mathur" w:date="2022-04-29T15:18:00Z">
-              <w:r>
-                <w:t>Reason to not accept</w:t>
-              </w:r>
-            </w:ins>
+            <w:r>
+              <w:t>Reason to not accept</w:t>
+            </w:r>
           </w:p>
         </w:tc>
         <w:tc>
           <w:tcPr>
             <w:tcW w:w="958" w:type="dxa"/>
           </w:tcPr>
-          <w:p>
-            <w:pPr>
-              <w:rPr>
-                <w:ins w:id="41" w:author="Jalaj Mathur" w:date="2022-04-29T15:15:00Z"/>
-              </w:rPr>
-            </w:pPr>
-          </w:p>
+          <w:p/>
         </w:tc>
       </w:tr>
       <w:tr>
-        <w:trPr>
-          <w:ins w:id="42" w:author="Jalaj Mathur" w:date="2022-04-29T15:15:00Z"/>
-        </w:trPr>
         <w:tc>
           <w:tcPr>
             <w:tcW w:w="957" w:type="dxa"/>
           </w:tcPr>
-          <w:p>
-            <w:pPr>
-              <w:rPr>
-                <w:ins w:id="43" w:author="Jalaj Mathur" w:date="2022-04-29T15:15:00Z"/>
-              </w:rPr>
-            </w:pPr>
-          </w:p>
+          <w:p/>
         </w:tc>
         <w:tc>
           <w:tcPr>
             <w:tcW w:w="957" w:type="dxa"/>
           </w:tcPr>
-          <w:p>
-            <w:pPr>
-              <w:rPr>
-                <w:ins w:id="44" w:author="Jalaj Mathur" w:date="2022-04-29T15:15:00Z"/>
-              </w:rPr>
-            </w:pPr>
-          </w:p>
+          <w:p/>
         </w:tc>
         <w:tc>
           <w:tcPr>
             <w:tcW w:w="957" w:type="dxa"/>
           </w:tcPr>
-          <w:p>
-            <w:pPr>
-              <w:rPr>
-                <w:ins w:id="45" w:author="Jalaj Mathur" w:date="2022-04-29T15:15:00Z"/>
-              </w:rPr>
-            </w:pPr>
-          </w:p>
+          <w:p/>
         </w:tc>
         <w:tc>
           <w:tcPr>
             <w:tcW w:w="957" w:type="dxa"/>
           </w:tcPr>
-          <w:p>
-            <w:pPr>
-              <w:rPr>
-                <w:ins w:id="46" w:author="Jalaj Mathur" w:date="2022-04-29T15:15:00Z"/>
-              </w:rPr>
-            </w:pPr>
-          </w:p>
+          <w:p/>
         </w:tc>
         <w:tc>
           <w:tcPr>
             <w:tcW w:w="958" w:type="dxa"/>
           </w:tcPr>
-          <w:p>
-            <w:pPr>
-              <w:rPr>
-                <w:ins w:id="47" w:author="Jalaj Mathur" w:date="2022-04-29T15:15:00Z"/>
-              </w:rPr>
-            </w:pPr>
-          </w:p>
+          <w:p/>
         </w:tc>
         <w:tc>
           <w:tcPr>
             <w:tcW w:w="958" w:type="dxa"/>
           </w:tcPr>
-          <w:p>
-            <w:pPr>
-              <w:rPr>
-                <w:ins w:id="48" w:author="Jalaj Mathur" w:date="2022-04-29T15:15:00Z"/>
-              </w:rPr>
-            </w:pPr>
-          </w:p>
+          <w:p/>
         </w:tc>
         <w:tc>
           <w:tcPr>
             <w:tcW w:w="958" w:type="dxa"/>
           </w:tcPr>
-          <w:p>
-            <w:pPr>
-              <w:rPr>
-                <w:ins w:id="49" w:author="Jalaj Mathur" w:date="2022-04-29T15:15:00Z"/>
-              </w:rPr>
-            </w:pPr>
-          </w:p>
+          <w:p/>
         </w:tc>
         <w:tc>
           <w:tcPr>
             <w:tcW w:w="958" w:type="dxa"/>
           </w:tcPr>
-          <w:p>
-            <w:pPr>
-              <w:rPr>
-                <w:ins w:id="50" w:author="Jalaj Mathur" w:date="2022-04-29T15:15:00Z"/>
-              </w:rPr>
-            </w:pPr>
-          </w:p>
+          <w:p/>
         </w:tc>
         <w:tc>
           <w:tcPr>
             <w:tcW w:w="958" w:type="dxa"/>
           </w:tcPr>
-          <w:p>
-            <w:pPr>
-              <w:rPr>
-                <w:ins w:id="51" w:author="Jalaj Mathur" w:date="2022-04-29T15:15:00Z"/>
-              </w:rPr>
-            </w:pPr>
-          </w:p>
+          <w:p/>
         </w:tc>
         <w:tc>
           <w:tcPr>
             <w:tcW w:w="958" w:type="dxa"/>
           </w:tcPr>
-          <w:p>
-            <w:pPr>
-              <w:rPr>
-                <w:ins w:id="52" w:author="Jalaj Mathur" w:date="2022-04-29T15:15:00Z"/>
-              </w:rPr>
-            </w:pPr>
-          </w:p>
+          <w:p/>
         </w:tc>
       </w:tr>
     </w:tbl>
     <w:p/>
     <w:p/>
     <w:p>
-      <w:del w:id="53" w:author="Jalaj Mathur" w:date="2022-04-29T15:21:00Z">
-        <w:r>
-          <w:delText xml:space="preserve">Request By   - </w:delText>
-        </w:r>
-      </w:del>
       <w:r>
         <w:t xml:space="preserve">   </w:t>
       </w:r>
@@ -615,62 +332,9 @@
         <w:t>Project Manager</w:t>
       </w:r>
     </w:p>
-    <w:p>
-      <w:pPr>
-        <w:rPr>
-          <w:del w:id="54" w:author="Jalaj Mathur" w:date="2022-04-29T15:21:00Z"/>
-        </w:rPr>
-      </w:pPr>
-      <w:del w:id="55" w:author="Jalaj Mathur" w:date="2022-04-29T15:21:00Z">
-        <w:r>
-          <w:delText>Change accepted   - Yes / No</w:delText>
-        </w:r>
-        <w:r>
-          <w:delText xml:space="preserve"> - </w:delText>
-        </w:r>
-      </w:del>
-    </w:p>
-    <w:p>
-      <w:del w:id="56" w:author="Jalaj Mathur" w:date="2022-04-29T15:21:00Z">
-        <w:r>
-          <w:delText xml:space="preserve">Reason </w:delText>
-        </w:r>
-        <w:r>
-          <w:delText>to</w:delText>
-        </w:r>
-        <w:r>
-          <w:delText xml:space="preserve"> </w:delText>
-        </w:r>
-        <w:r>
-          <w:delText>not</w:delText>
-        </w:r>
-        <w:r>
-          <w:delText xml:space="preserve"> accept</w:delText>
-        </w:r>
-      </w:del>
-    </w:p>
     <w:p/>
-    <w:p>
-      <w:pPr>
-        <w:rPr>
-          <w:del w:id="57" w:author="Jalaj Mathur" w:date="2022-04-29T15:18:00Z"/>
-        </w:rPr>
-      </w:pPr>
-    </w:p>
-    <w:p>
-      <w:pPr>
-        <w:rPr>
-          <w:ins w:id="58" w:author="Jalaj Mathur" w:date="2022-04-29T15:11:00Z"/>
-        </w:rPr>
-      </w:pPr>
-      <w:del w:id="59" w:author="Jalaj Mathur" w:date="2022-04-29T15:22:00Z">
-        <w:r>
-          <w:delText>Schedule Change if applicable</w:delText>
-        </w:r>
-      </w:del>
-      <w:bookmarkStart w:id="60" w:name="_GoBack"/>
-      <w:bookmarkEnd w:id="60"/>
-    </w:p>
+    <w:p/>
+    <w:p/>
     <w:p/>
     <w:p/>
     <w:sectPr>
@@ -737,7 +401,10 @@
     </w:r>
     <w:r>
       <w:tab/>
-      <w:t>Template Version Number - 1</w:t>
+      <w:t xml:space="preserve">Template Version Number - </w:t>
+    </w:r>
+    <w:r>
+      <w:t>2</w:t>
     </w:r>
   </w:p>
   <w:p>
@@ -779,14 +446,27 @@
     <w:pPr>
       <w:pStyle w:val="Header"/>
     </w:pPr>
-    <w:fldSimple w:instr=" FILENAME  \* Upper  \* MERGEFORMAT ">
-      <w:r>
-        <w:rPr>
-          <w:noProof/>
-        </w:rPr>
-        <w:t>CHANGE REQUEST</w:t>
-      </w:r>
-    </w:fldSimple>
+    <w:r>
+      <w:fldChar w:fldCharType="begin"/>
+    </w:r>
+    <w:r>
+      <w:instrText xml:space="preserve"> FILENAME  \* Upper  \* MERGEFORMAT </w:instrText>
+    </w:r>
+    <w:r>
+      <w:fldChar w:fldCharType="separate"/>
+    </w:r>
+    <w:r>
+      <w:rPr>
+        <w:noProof/>
+      </w:rPr>
+      <w:t>CHANGE REQUEST</w:t>
+    </w:r>
+    <w:r>
+      <w:rPr>
+        <w:noProof/>
+      </w:rPr>
+      <w:fldChar w:fldCharType="end"/>
+    </w:r>
   </w:p>
   <w:p>
     <w:pPr>
@@ -1087,7 +767,6 @@
     <w:basedOn w:val="Normal"/>
     <w:link w:val="FooterChar"/>
     <w:uiPriority w:val="99"/>
-    <w:semiHidden/>
     <w:unhideWhenUsed/>
     <w:rsid w:val="00CD3793"/>
     <w:pPr>
@@ -1103,7 +782,6 @@
     <w:basedOn w:val="DefaultParagraphFont"/>
     <w:link w:val="Footer"/>
     <w:uiPriority w:val="99"/>
-    <w:semiHidden/>
     <w:rsid w:val="00CD3793"/>
   </w:style>
   <w:style w:type="paragraph" w:styleId="BalloonText">
@@ -1643,7 +1321,7 @@
 </file>
 
 <file path=customXml/itemProps1.xml><?xml version="1.0" encoding="utf-8"?>
-<ds:datastoreItem xmlns:ds="http://schemas.openxmlformats.org/officeDocument/2006/customXml" ds:itemID="{B4369FB5-917D-461F-B666-AFBF01F3C5B1}">
+<ds:datastoreItem xmlns:ds="http://schemas.openxmlformats.org/officeDocument/2006/customXml" ds:itemID="{24152123-2D1B-49DB-9C04-01F3A4171FF2}">
   <ds:schemaRefs>
     <ds:schemaRef ds:uri="http://schemas.openxmlformats.org/officeDocument/2006/bibliography"/>
   </ds:schemaRefs>

</xml_diff>